<commit_message>
Update S 9.1.1.4 PluX Interface Standard Draft.docx
</commit_message>
<xml_diff>
--- a/drafts/S 9.1.1.4 PluX Interface Standard Draft.docx
+++ b/drafts/S 9.1.1.4 PluX Interface Standard Draft.docx
@@ -73,26 +73,13 @@
         </w:numPr>
       </w:pPr>
       <w:r>
-        <w:t xml:space="preserve">TN-9.1.1.4 </w:t>
-      </w:r>
-      <w:proofErr w:type="spellStart"/>
-      <w:r>
-        <w:t>Plu</w:t>
+        <w:t>TN-9.1.1.4 Plu</w:t>
       </w:r>
       <w:r>
         <w:t>X</w:t>
       </w:r>
-      <w:proofErr w:type="spellEnd"/>
-      <w:r>
-        <w:t xml:space="preserve"> Decoder Interface, which provides commentary on the </w:t>
-      </w:r>
-      <w:proofErr w:type="spellStart"/>
-      <w:r>
-        <w:t>PluX</w:t>
-      </w:r>
-      <w:proofErr w:type="spellEnd"/>
-      <w:r>
-        <w:t xml:space="preserve"> decoder interface</w:t>
+      <w:r>
+        <w:t xml:space="preserve"> Decoder Interface, which provides commentary on the PluX decoder interface</w:t>
       </w:r>
       <w:r>
         <w:t xml:space="preserve"> (</w:t>
@@ -122,7 +109,7 @@
         </w:numPr>
       </w:pPr>
       <w:r>
-        <w:t xml:space="preserve">TI-9.1.1 Sources for Connectors for DCC, which provides a list of manufacturer part 15 numbers for DCC interface connectors. </w:t>
+        <w:t xml:space="preserve">TI-9.1.1 Sources for Connectors for DCC, which provides a list of manufacturer part numbers for DCC interface connectors. </w:t>
       </w:r>
     </w:p>
     <w:p>
@@ -146,15 +133,7 @@
         </w:numPr>
       </w:pPr>
       <w:r>
-        <w:t xml:space="preserve">RCN-122 Decoder Interface </w:t>
-      </w:r>
-      <w:proofErr w:type="spellStart"/>
-      <w:r>
-        <w:t>PluX</w:t>
-      </w:r>
-      <w:proofErr w:type="spellEnd"/>
-      <w:r>
-        <w:t>, with which this standard is intended to be in harmony.</w:t>
+        <w:t>RCN-122 Decoder Interface PluX, with which this standard is intended to be in harmony.</w:t>
       </w:r>
     </w:p>
     <w:p>
@@ -166,15 +145,7 @@
         </w:numPr>
       </w:pPr>
       <w:r>
-        <w:t xml:space="preserve">NEM 658 Electrical Interface </w:t>
-      </w:r>
-      <w:proofErr w:type="spellStart"/>
-      <w:r>
-        <w:t>PluX</w:t>
-      </w:r>
-      <w:proofErr w:type="spellEnd"/>
-      <w:r>
-        <w:t>, with which this standard is intended to be in harmony.</w:t>
+        <w:t>NEM 658 Electrical Interface PluX, with which this standard is intended to be in harmony.</w:t>
       </w:r>
     </w:p>
     <w:p>
@@ -566,25 +537,7 @@
           <w:szCs w:val="24"/>
           <w:lang w:val="en-GB"/>
         </w:rPr>
-        <w:t xml:space="preserve">Note that for historical reasons the numbering of the pins on the </w:t>
-      </w:r>
-      <w:proofErr w:type="spellStart"/>
-      <w:r>
-        <w:rPr>
-          <w:color w:val="000000"/>
-          <w:szCs w:val="24"/>
-          <w:lang w:val="en-GB"/>
-        </w:rPr>
-        <w:t>PluX</w:t>
-      </w:r>
-      <w:proofErr w:type="spellEnd"/>
-      <w:r>
-        <w:rPr>
-          <w:color w:val="000000"/>
-          <w:szCs w:val="24"/>
-          <w:lang w:val="en-GB"/>
-        </w:rPr>
-        <w:t xml:space="preserve"> standard is not the same as that on the 21MTC decoder</w:t>
+        <w:t>Note that for historical reasons the numbering of the pins on the PluX standard is not the same as that on the 21MTC decoder</w:t>
       </w:r>
       <w:r>
         <w:rPr>
@@ -7554,15 +7507,7 @@
         <w:tab/>
       </w:r>
       <w:r>
-        <w:t xml:space="preserve">GPIO / C can be output or input. As an input, it must be switched to GND. The input resistance should be approx. 100 </w:t>
-      </w:r>
-      <w:proofErr w:type="spellStart"/>
-      <w:r>
-        <w:t>kΩ</w:t>
-      </w:r>
-      <w:proofErr w:type="spellEnd"/>
-      <w:r>
-        <w:t>. It has TTL-compatible logic levels (table 3) as output and can be loaded with a maximum of 0.5 mA.</w:t>
+        <w:t>GPIO / C can be output or input. As an input, it must be switched to GND. The input resistance should be approx. 100 kΩ. It has TTL-compatible logic levels (table 3) as output and can be loaded with a maximum of 0.5 mA.</w:t>
       </w:r>
     </w:p>
     <w:p>
@@ -9961,37 +9906,11 @@
           <w:pPr>
             <w:jc w:val="right"/>
           </w:pPr>
-          <w:r>
-            <w:fldChar w:fldCharType="begin"/>
-          </w:r>
-          <w:r>
-            <w:instrText xml:space="preserve"> DOCPROPERTY "Company"  \* MERGEFORMAT </w:instrText>
-          </w:r>
-          <w:r>
-            <w:fldChar w:fldCharType="separate"/>
-          </w:r>
-          <w:r>
-            <w:t xml:space="preserve">© </w:t>
-          </w:r>
-          <w:proofErr w:type="spellStart"/>
-          <w:r>
-            <w:t>yyyy</w:t>
-          </w:r>
-          <w:proofErr w:type="spellEnd"/>
-          <w:r>
-            <w:t xml:space="preserve"> – </w:t>
-          </w:r>
-          <w:proofErr w:type="spellStart"/>
-          <w:r>
-            <w:t>yyyy</w:t>
-          </w:r>
-          <w:proofErr w:type="spellEnd"/>
-          <w:r>
-            <w:t xml:space="preserve"> National Model Railroad Association, Inc.</w:t>
-          </w:r>
-          <w:r>
-            <w:fldChar w:fldCharType="end"/>
-          </w:r>
+          <w:fldSimple w:instr=" DOCPROPERTY &quot;Company&quot;  \* MERGEFORMAT ">
+            <w:r>
+              <w:t>© yyyy – yyyy National Model Railroad Association, Inc.</w:t>
+            </w:r>
+          </w:fldSimple>
         </w:p>
       </w:tc>
     </w:tr>
@@ -10085,19 +10004,39 @@
           <w:pPr>
             <w:jc w:val="right"/>
           </w:pPr>
-          <w:fldSimple w:instr=" TITLE  \* MERGEFORMAT ">
-            <w:r>
-              <w:t>X-9.99.99 Draft</w:t>
-            </w:r>
-          </w:fldSimple>
+          <w:r>
+            <w:fldChar w:fldCharType="begin"/>
+          </w:r>
+          <w:r>
+            <w:instrText xml:space="preserve"> TITLE  \* MERGEFORMAT </w:instrText>
+          </w:r>
+          <w:r>
+            <w:fldChar w:fldCharType="separate"/>
+          </w:r>
+          <w:r>
+            <w:t>X-9.99.99 Draft</w:t>
+          </w:r>
+          <w:r>
+            <w:fldChar w:fldCharType="end"/>
+          </w:r>
           <w:r>
             <w:t xml:space="preserve"> </w:t>
           </w:r>
-          <w:fldSimple w:instr=" SUBJECT  \* MERGEFORMAT ">
-            <w:r>
-              <w:t>Brief Desc.</w:t>
-            </w:r>
-          </w:fldSimple>
+          <w:r>
+            <w:fldChar w:fldCharType="begin"/>
+          </w:r>
+          <w:r>
+            <w:instrText xml:space="preserve"> SUBJECT  \* MERGEFORMAT </w:instrText>
+          </w:r>
+          <w:r>
+            <w:fldChar w:fldCharType="separate"/>
+          </w:r>
+          <w:r>
+            <w:t>Brief Desc.</w:t>
+          </w:r>
+          <w:r>
+            <w:fldChar w:fldCharType="end"/>
+          </w:r>
         </w:p>
       </w:tc>
     </w:tr>
@@ -10127,23 +10066,7 @@
           <w:spacing w:after="0"/>
         </w:pPr>
         <w:r>
-          <w:t xml:space="preserve">© </w:t>
-        </w:r>
-        <w:proofErr w:type="spellStart"/>
-        <w:r>
-          <w:t>yyyy</w:t>
-        </w:r>
-        <w:proofErr w:type="spellEnd"/>
-        <w:r>
-          <w:t xml:space="preserve"> – </w:t>
-        </w:r>
-        <w:proofErr w:type="spellStart"/>
-        <w:r>
-          <w:t>yyyy</w:t>
-        </w:r>
-        <w:proofErr w:type="spellEnd"/>
-        <w:r>
-          <w:t xml:space="preserve"> National Model Railroad Association, Inc.</w:t>
+          <w:t>© yyyy – yyyy National Model Railroad Association, Inc.</w:t>
         </w:r>
       </w:p>
     </w:sdtContent>
@@ -10185,13 +10108,8 @@
       </w:sdtPr>
       <w:sdtEndPr/>
       <w:sdtContent>
-        <w:proofErr w:type="spellStart"/>
         <w:r>
-          <w:t>PluX</w:t>
-        </w:r>
-        <w:proofErr w:type="spellEnd"/>
-        <w:r>
-          <w:t xml:space="preserve"> Decoder Interface</w:t>
+          <w:t>PluX Decoder Interface</w:t>
         </w:r>
       </w:sdtContent>
     </w:sdt>
@@ -10329,23 +10247,7 @@
           <w:spacing w:after="0"/>
         </w:pPr>
         <w:r>
-          <w:t xml:space="preserve">© </w:t>
-        </w:r>
-        <w:proofErr w:type="spellStart"/>
-        <w:r>
-          <w:t>yyyy</w:t>
-        </w:r>
-        <w:proofErr w:type="spellEnd"/>
-        <w:r>
-          <w:t xml:space="preserve"> – </w:t>
-        </w:r>
-        <w:proofErr w:type="spellStart"/>
-        <w:r>
-          <w:t>yyyy</w:t>
-        </w:r>
-        <w:proofErr w:type="spellEnd"/>
-        <w:r>
-          <w:t xml:space="preserve"> National Model Railroad Association, Inc.</w:t>
+          <w:t>© yyyy – yyyy National Model Railroad Association, Inc.</w:t>
         </w:r>
       </w:p>
     </w:sdtContent>
@@ -10382,13 +10284,8 @@
       </w:sdtPr>
       <w:sdtEndPr/>
       <w:sdtContent>
-        <w:proofErr w:type="spellStart"/>
         <w:r>
-          <w:t>PluX</w:t>
-        </w:r>
-        <w:proofErr w:type="spellEnd"/>
-        <w:r>
-          <w:t xml:space="preserve"> Decoder Interface</w:t>
+          <w:t>PluX Decoder Interface</w:t>
         </w:r>
       </w:sdtContent>
     </w:sdt>
@@ -10978,13 +10875,8 @@
               <w:pPr>
                 <w:jc w:val="center"/>
               </w:pPr>
-              <w:proofErr w:type="spellStart"/>
               <w:r>
-                <w:t>PluX</w:t>
-              </w:r>
-              <w:proofErr w:type="spellEnd"/>
-              <w:r>
-                <w:t xml:space="preserve"> Decoder Interface</w:t>
+                <w:t>PluX Decoder Interface</w:t>
               </w:r>
             </w:p>
           </w:tc>
@@ -12991,6 +12883,7 @@
   <w:style w:type="character" w:default="1" w:styleId="DefaultParagraphFont">
     <w:name w:val="Default Paragraph Font"/>
     <w:uiPriority w:val="1"/>
+    <w:semiHidden/>
     <w:unhideWhenUsed/>
   </w:style>
   <w:style w:type="table" w:default="1" w:styleId="TableNormal">

</xml_diff>

<commit_message>
Updated speaker impedance, dates.
</commit_message>
<xml_diff>
--- a/drafts/S 9.1.1.4 PluX Interface Standard Draft.docx
+++ b/drafts/S 9.1.1.4 PluX Interface Standard Draft.docx
@@ -1,6 +1,6 @@
 
 <file path=word/document.xml><?xml version="1.0" encoding="utf-8"?>
-<w:document xmlns:wpc="http://schemas.microsoft.com/office/word/2010/wordprocessingCanvas" xmlns:cx="http://schemas.microsoft.com/office/drawing/2014/chartex" xmlns:cx1="http://schemas.microsoft.com/office/drawing/2015/9/8/chartex" xmlns:cx2="http://schemas.microsoft.com/office/drawing/2015/10/21/chartex" xmlns:cx3="http://schemas.microsoft.com/office/drawing/2016/5/9/chartex" xmlns:cx4="http://schemas.microsoft.com/office/drawing/2016/5/10/chartex" xmlns:cx5="http://schemas.microsoft.com/office/drawing/2016/5/11/chartex" xmlns:cx6="http://schemas.microsoft.com/office/drawing/2016/5/12/chartex" xmlns:cx7="http://schemas.microsoft.com/office/drawing/2016/5/13/chartex" xmlns:cx8="http://schemas.microsoft.com/office/drawing/2016/5/14/chartex" xmlns:mc="http://schemas.openxmlformats.org/markup-compatibility/2006" xmlns:aink="http://schemas.microsoft.com/office/drawing/2016/ink" xmlns:am3d="http://schemas.microsoft.com/office/drawing/2017/model3d" xmlns:o="urn:schemas-microsoft-com:office:office" xmlns:r="http://schemas.openxmlformats.org/officeDocument/2006/relationships" xmlns:m="http://schemas.openxmlformats.org/officeDocument/2006/math" xmlns:v="urn:schemas-microsoft-com:vml" xmlns:wp14="http://schemas.microsoft.com/office/word/2010/wordprocessingDrawing" xmlns:wp="http://schemas.openxmlformats.org/drawingml/2006/wordprocessingDrawing" xmlns:w10="urn:schemas-microsoft-com:office:word" xmlns:w="http://schemas.openxmlformats.org/wordprocessingml/2006/main" xmlns:w14="http://schemas.microsoft.com/office/word/2010/wordml" xmlns:w15="http://schemas.microsoft.com/office/word/2012/wordml" xmlns:w16cex="http://schemas.microsoft.com/office/word/2018/wordml/cex" xmlns:w16cid="http://schemas.microsoft.com/office/word/2016/wordml/cid" xmlns:w16="http://schemas.microsoft.com/office/word/2018/wordml" xmlns:w16se="http://schemas.microsoft.com/office/word/2015/wordml/symex" xmlns:wpg="http://schemas.microsoft.com/office/word/2010/wordprocessingGroup" xmlns:wpi="http://schemas.microsoft.com/office/word/2010/wordprocessingInk" xmlns:wne="http://schemas.microsoft.com/office/word/2006/wordml" xmlns:wps="http://schemas.microsoft.com/office/word/2010/wordprocessingShape" mc:Ignorable="w14 w15 w16se w16cid w16 w16cex wp14">
+<w:document xmlns:wpc="http://schemas.microsoft.com/office/word/2010/wordprocessingCanvas" xmlns:cx="http://schemas.microsoft.com/office/drawing/2014/chartex" xmlns:cx1="http://schemas.microsoft.com/office/drawing/2015/9/8/chartex" xmlns:cx2="http://schemas.microsoft.com/office/drawing/2015/10/21/chartex" xmlns:cx3="http://schemas.microsoft.com/office/drawing/2016/5/9/chartex" xmlns:cx4="http://schemas.microsoft.com/office/drawing/2016/5/10/chartex" xmlns:cx5="http://schemas.microsoft.com/office/drawing/2016/5/11/chartex" xmlns:cx6="http://schemas.microsoft.com/office/drawing/2016/5/12/chartex" xmlns:cx7="http://schemas.microsoft.com/office/drawing/2016/5/13/chartex" xmlns:cx8="http://schemas.microsoft.com/office/drawing/2016/5/14/chartex" xmlns:mc="http://schemas.openxmlformats.org/markup-compatibility/2006" xmlns:aink="http://schemas.microsoft.com/office/drawing/2016/ink" xmlns:am3d="http://schemas.microsoft.com/office/drawing/2017/model3d" xmlns:o="urn:schemas-microsoft-com:office:office" xmlns:r="http://schemas.openxmlformats.org/officeDocument/2006/relationships" xmlns:m="http://schemas.openxmlformats.org/officeDocument/2006/math" xmlns:v="urn:schemas-microsoft-com:vml" xmlns:wp14="http://schemas.microsoft.com/office/word/2010/wordprocessingDrawing" xmlns:wp="http://schemas.openxmlformats.org/drawingml/2006/wordprocessingDrawing" xmlns:w10="urn:schemas-microsoft-com:office:word" xmlns:w="http://schemas.openxmlformats.org/wordprocessingml/2006/main" xmlns:w14="http://schemas.microsoft.com/office/word/2010/wordml" xmlns:w15="http://schemas.microsoft.com/office/word/2012/wordml" xmlns:w16cex="http://schemas.microsoft.com/office/word/2018/wordml/cex" xmlns:w16cid="http://schemas.microsoft.com/office/word/2016/wordml/cid" xmlns:w16="http://schemas.microsoft.com/office/word/2018/wordml" xmlns:w16sdtdh="http://schemas.microsoft.com/office/word/2020/wordml/sdtdatahash" xmlns:w16se="http://schemas.microsoft.com/office/word/2015/wordml/symex" xmlns:wpg="http://schemas.microsoft.com/office/word/2010/wordprocessingGroup" xmlns:wpi="http://schemas.microsoft.com/office/word/2010/wordprocessingInk" xmlns:wne="http://schemas.microsoft.com/office/word/2006/wordml" xmlns:wps="http://schemas.microsoft.com/office/word/2010/wordprocessingShape" mc:Ignorable="w14 w15 w16se w16cid w16 w16cex w16sdtdh wp14">
   <w:body>
     <w:p>
       <w:pPr>
@@ -7676,6 +7676,9 @@
     <w:p>
       <w:pPr>
         <w:ind w:left="1276" w:hanging="1276"/>
+        <w:rPr>
+          <w:del w:id="16" w:author="Mick_Moignard" w:date="2021-05-10T09:06:00Z"/>
+        </w:rPr>
       </w:pPr>
       <w:r>
         <w:t xml:space="preserve">Group 6: </w:t>
@@ -7683,16 +7686,42 @@
       <w:r>
         <w:tab/>
       </w:r>
-      <w:r>
-        <w:t>The impedance of the loudspeaker is determined by the manufacturer of the decoder and must be documented.</w:t>
-      </w:r>
+      <w:ins w:id="17" w:author="Mick_Moignard" w:date="2021-05-10T09:06:00Z">
+        <w:r>
+          <w:t>The effective impedance of the speaker(s), as observed by the decoder, is 4Ω - 8Ω</w:t>
+        </w:r>
+        <w:r>
+          <w:t xml:space="preserve">, </w:t>
+        </w:r>
+        <w:r>
+          <w:t xml:space="preserve"> and must be documented by the decoder manufacturer. Impedance of factory installed speakers must be documented by the vehicle manufacturer.</w:t>
+        </w:r>
+      </w:ins>
+      <w:del w:id="18" w:author="Mick_Moignard" w:date="2021-05-10T09:06:00Z">
+        <w:r>
+          <w:delText>The impedance of the loudspeaker is determined by the manufacturer of the decoder and must be documented.</w:delText>
+        </w:r>
+      </w:del>
     </w:p>
     <w:p>
       <w:pPr>
         <w:ind w:left="1276" w:hanging="1276"/>
-      </w:pPr>
-      <w:r>
-        <w:t xml:space="preserve">Group 7: </w:t>
+        <w:rPr>
+          <w:ins w:id="19" w:author="Mick_Moignard" w:date="2021-05-10T09:06:00Z"/>
+        </w:rPr>
+      </w:pPr>
+    </w:p>
+    <w:p>
+      <w:pPr>
+        <w:ind w:left="1276" w:hanging="1276"/>
+      </w:pPr>
+      <w:proofErr w:type="spellStart"/>
+      <w:r>
+        <w:t>Group</w:t>
+      </w:r>
+      <w:proofErr w:type="spellEnd"/>
+      <w:r>
+        <w:t xml:space="preserve"> 7: </w:t>
       </w:r>
       <w:r>
         <w:tab/>
@@ -8171,7 +8200,7 @@
     <w:p>
       <w:pPr>
         <w:rPr>
-          <w:del w:id="16" w:author="Mick_Moignard" w:date="2021-03-22T09:28:00Z"/>
+          <w:del w:id="20" w:author="Mick_Moignard" w:date="2021-03-22T09:28:00Z"/>
         </w:rPr>
       </w:pPr>
     </w:p>
@@ -8256,7 +8285,7 @@
     <w:p>
       <w:pPr>
         <w:rPr>
-          <w:del w:id="17" w:author="Mick_Moignard" w:date="2021-03-22T09:28:00Z"/>
+          <w:del w:id="21" w:author="Mick_Moignard" w:date="2021-03-22T09:28:00Z"/>
         </w:rPr>
       </w:pPr>
     </w:p>
@@ -8340,7 +8369,7 @@
       <w:r>
         <w:t xml:space="preserve">Which will be </w:t>
       </w:r>
-      <w:del w:id="18" w:author="Mick_Moignard" w:date="2021-03-22T09:56:00Z">
+      <w:del w:id="22" w:author="Mick_Moignard" w:date="2021-03-22T09:56:00Z">
         <w:r>
           <w:delText xml:space="preserve">are </w:delText>
         </w:r>
@@ -8352,7 +8381,7 @@
     <w:p>
       <w:pPr>
         <w:rPr>
-          <w:del w:id="19" w:author="Mick_Moignard" w:date="2021-03-22T09:28:00Z"/>
+          <w:del w:id="23" w:author="Mick_Moignard" w:date="2021-03-22T09:28:00Z"/>
         </w:rPr>
       </w:pPr>
     </w:p>
@@ -8421,12 +8450,12 @@
             <w:tcW w:w="1638" w:type="dxa"/>
           </w:tcPr>
           <w:p>
-            <w:del w:id="20" w:author="Mick_Moignard" w:date="2021-03-22T09:28:00Z">
+            <w:del w:id="24" w:author="Mick_Moignard" w:date="2021-03-22T09:28:00Z">
               <w:r>
                 <w:delText xml:space="preserve">February </w:delText>
               </w:r>
             </w:del>
-            <w:ins w:id="21" w:author="Mick_Moignard" w:date="2021-03-22T09:28:00Z">
+            <w:ins w:id="25" w:author="Mick_Moignard" w:date="2021-03-22T09:28:00Z">
               <w:r>
                 <w:t xml:space="preserve">March </w:t>
               </w:r>
@@ -9685,25 +9714,7 @@
           <w:sz w:val="17"/>
           <w:szCs w:val="17"/>
         </w:rPr>
-        <w:t xml:space="preserve">both </w:t>
-      </w:r>
-      <w:proofErr w:type="gramStart"/>
-      <w:r>
-        <w:rPr>
-          <w:rFonts w:ascii="Arial Narrow" w:hAnsi="Arial Narrow" w:cs="TimesNewRomanPSMT"/>
-          <w:sz w:val="17"/>
-          <w:szCs w:val="17"/>
-        </w:rPr>
-        <w:t>use</w:t>
-      </w:r>
-      <w:proofErr w:type="gramEnd"/>
-      <w:r>
-        <w:rPr>
-          <w:rFonts w:ascii="Arial Narrow" w:hAnsi="Arial Narrow" w:cs="TimesNewRomanPSMT"/>
-          <w:sz w:val="17"/>
-          <w:szCs w:val="17"/>
-        </w:rPr>
-        <w:t>, by reference, in laws and regulations, and use in private self</w:t>
+        <w:t>both use, by reference, in laws and regulations, and use in private self</w:t>
       </w:r>
       <w:r>
         <w:rPr>
@@ -10052,7 +10063,7 @@
 </file>
 
 <file path=word/endnotes.xml><?xml version="1.0" encoding="utf-8"?>
-<w:endnotes xmlns:wpc="http://schemas.microsoft.com/office/word/2010/wordprocessingCanvas" xmlns:cx="http://schemas.microsoft.com/office/drawing/2014/chartex" xmlns:cx1="http://schemas.microsoft.com/office/drawing/2015/9/8/chartex" xmlns:cx2="http://schemas.microsoft.com/office/drawing/2015/10/21/chartex" xmlns:cx3="http://schemas.microsoft.com/office/drawing/2016/5/9/chartex" xmlns:cx4="http://schemas.microsoft.com/office/drawing/2016/5/10/chartex" xmlns:cx5="http://schemas.microsoft.com/office/drawing/2016/5/11/chartex" xmlns:cx6="http://schemas.microsoft.com/office/drawing/2016/5/12/chartex" xmlns:cx7="http://schemas.microsoft.com/office/drawing/2016/5/13/chartex" xmlns:cx8="http://schemas.microsoft.com/office/drawing/2016/5/14/chartex" xmlns:mc="http://schemas.openxmlformats.org/markup-compatibility/2006" xmlns:aink="http://schemas.microsoft.com/office/drawing/2016/ink" xmlns:am3d="http://schemas.microsoft.com/office/drawing/2017/model3d" xmlns:o="urn:schemas-microsoft-com:office:office" xmlns:r="http://schemas.openxmlformats.org/officeDocument/2006/relationships" xmlns:m="http://schemas.openxmlformats.org/officeDocument/2006/math" xmlns:v="urn:schemas-microsoft-com:vml" xmlns:wp14="http://schemas.microsoft.com/office/word/2010/wordprocessingDrawing" xmlns:wp="http://schemas.openxmlformats.org/drawingml/2006/wordprocessingDrawing" xmlns:w10="urn:schemas-microsoft-com:office:word" xmlns:w="http://schemas.openxmlformats.org/wordprocessingml/2006/main" xmlns:w14="http://schemas.microsoft.com/office/word/2010/wordml" xmlns:w15="http://schemas.microsoft.com/office/word/2012/wordml" xmlns:w16cex="http://schemas.microsoft.com/office/word/2018/wordml/cex" xmlns:w16cid="http://schemas.microsoft.com/office/word/2016/wordml/cid" xmlns:w16="http://schemas.microsoft.com/office/word/2018/wordml" xmlns:w16se="http://schemas.microsoft.com/office/word/2015/wordml/symex" xmlns:wpg="http://schemas.microsoft.com/office/word/2010/wordprocessingGroup" xmlns:wpi="http://schemas.microsoft.com/office/word/2010/wordprocessingInk" xmlns:wne="http://schemas.microsoft.com/office/word/2006/wordml" xmlns:wps="http://schemas.microsoft.com/office/word/2010/wordprocessingShape" mc:Ignorable="w14 w15 w16se w16cid w16 w16cex wp14">
+<w:endnotes xmlns:wpc="http://schemas.microsoft.com/office/word/2010/wordprocessingCanvas" xmlns:cx="http://schemas.microsoft.com/office/drawing/2014/chartex" xmlns:cx1="http://schemas.microsoft.com/office/drawing/2015/9/8/chartex" xmlns:cx2="http://schemas.microsoft.com/office/drawing/2015/10/21/chartex" xmlns:cx3="http://schemas.microsoft.com/office/drawing/2016/5/9/chartex" xmlns:cx4="http://schemas.microsoft.com/office/drawing/2016/5/10/chartex" xmlns:cx5="http://schemas.microsoft.com/office/drawing/2016/5/11/chartex" xmlns:cx6="http://schemas.microsoft.com/office/drawing/2016/5/12/chartex" xmlns:cx7="http://schemas.microsoft.com/office/drawing/2016/5/13/chartex" xmlns:cx8="http://schemas.microsoft.com/office/drawing/2016/5/14/chartex" xmlns:mc="http://schemas.openxmlformats.org/markup-compatibility/2006" xmlns:aink="http://schemas.microsoft.com/office/drawing/2016/ink" xmlns:am3d="http://schemas.microsoft.com/office/drawing/2017/model3d" xmlns:o="urn:schemas-microsoft-com:office:office" xmlns:r="http://schemas.openxmlformats.org/officeDocument/2006/relationships" xmlns:m="http://schemas.openxmlformats.org/officeDocument/2006/math" xmlns:v="urn:schemas-microsoft-com:vml" xmlns:wp14="http://schemas.microsoft.com/office/word/2010/wordprocessingDrawing" xmlns:wp="http://schemas.openxmlformats.org/drawingml/2006/wordprocessingDrawing" xmlns:w10="urn:schemas-microsoft-com:office:word" xmlns:w="http://schemas.openxmlformats.org/wordprocessingml/2006/main" xmlns:w14="http://schemas.microsoft.com/office/word/2010/wordml" xmlns:w15="http://schemas.microsoft.com/office/word/2012/wordml" xmlns:w16cex="http://schemas.microsoft.com/office/word/2018/wordml/cex" xmlns:w16cid="http://schemas.microsoft.com/office/word/2016/wordml/cid" xmlns:w16="http://schemas.microsoft.com/office/word/2018/wordml" xmlns:w16sdtdh="http://schemas.microsoft.com/office/word/2020/wordml/sdtdatahash" xmlns:w16se="http://schemas.microsoft.com/office/word/2015/wordml/symex" xmlns:wpg="http://schemas.microsoft.com/office/word/2010/wordprocessingGroup" xmlns:wpi="http://schemas.microsoft.com/office/word/2010/wordprocessingInk" xmlns:wne="http://schemas.microsoft.com/office/word/2006/wordml" xmlns:wps="http://schemas.microsoft.com/office/word/2010/wordprocessingShape" mc:Ignorable="w14 w15 w16se w16cid w16 w16cex w16sdtdh wp14">
   <w:endnote w:type="separator" w:id="-1">
     <w:p>
       <w:r>
@@ -10071,7 +10082,7 @@
 </file>
 
 <file path=word/footer1.xml><?xml version="1.0" encoding="utf-8"?>
-<w:ftr xmlns:wpc="http://schemas.microsoft.com/office/word/2010/wordprocessingCanvas" xmlns:cx="http://schemas.microsoft.com/office/drawing/2014/chartex" xmlns:cx1="http://schemas.microsoft.com/office/drawing/2015/9/8/chartex" xmlns:cx2="http://schemas.microsoft.com/office/drawing/2015/10/21/chartex" xmlns:cx3="http://schemas.microsoft.com/office/drawing/2016/5/9/chartex" xmlns:cx4="http://schemas.microsoft.com/office/drawing/2016/5/10/chartex" xmlns:cx5="http://schemas.microsoft.com/office/drawing/2016/5/11/chartex" xmlns:cx6="http://schemas.microsoft.com/office/drawing/2016/5/12/chartex" xmlns:cx7="http://schemas.microsoft.com/office/drawing/2016/5/13/chartex" xmlns:cx8="http://schemas.microsoft.com/office/drawing/2016/5/14/chartex" xmlns:mc="http://schemas.openxmlformats.org/markup-compatibility/2006" xmlns:aink="http://schemas.microsoft.com/office/drawing/2016/ink" xmlns:am3d="http://schemas.microsoft.com/office/drawing/2017/model3d" xmlns:o="urn:schemas-microsoft-com:office:office" xmlns:r="http://schemas.openxmlformats.org/officeDocument/2006/relationships" xmlns:m="http://schemas.openxmlformats.org/officeDocument/2006/math" xmlns:v="urn:schemas-microsoft-com:vml" xmlns:wp14="http://schemas.microsoft.com/office/word/2010/wordprocessingDrawing" xmlns:wp="http://schemas.openxmlformats.org/drawingml/2006/wordprocessingDrawing" xmlns:w10="urn:schemas-microsoft-com:office:word" xmlns:w="http://schemas.openxmlformats.org/wordprocessingml/2006/main" xmlns:w14="http://schemas.microsoft.com/office/word/2010/wordml" xmlns:w15="http://schemas.microsoft.com/office/word/2012/wordml" xmlns:w16cex="http://schemas.microsoft.com/office/word/2018/wordml/cex" xmlns:w16cid="http://schemas.microsoft.com/office/word/2016/wordml/cid" xmlns:w16="http://schemas.microsoft.com/office/word/2018/wordml" xmlns:w16se="http://schemas.microsoft.com/office/word/2015/wordml/symex" xmlns:wpg="http://schemas.microsoft.com/office/word/2010/wordprocessingGroup" xmlns:wpi="http://schemas.microsoft.com/office/word/2010/wordprocessingInk" xmlns:wne="http://schemas.microsoft.com/office/word/2006/wordml" xmlns:wps="http://schemas.microsoft.com/office/word/2010/wordprocessingShape" mc:Ignorable="w14 w15 w16se w16cid w16 w16cex wp14">
+<w:ftr xmlns:wpc="http://schemas.microsoft.com/office/word/2010/wordprocessingCanvas" xmlns:cx="http://schemas.microsoft.com/office/drawing/2014/chartex" xmlns:cx1="http://schemas.microsoft.com/office/drawing/2015/9/8/chartex" xmlns:cx2="http://schemas.microsoft.com/office/drawing/2015/10/21/chartex" xmlns:cx3="http://schemas.microsoft.com/office/drawing/2016/5/9/chartex" xmlns:cx4="http://schemas.microsoft.com/office/drawing/2016/5/10/chartex" xmlns:cx5="http://schemas.microsoft.com/office/drawing/2016/5/11/chartex" xmlns:cx6="http://schemas.microsoft.com/office/drawing/2016/5/12/chartex" xmlns:cx7="http://schemas.microsoft.com/office/drawing/2016/5/13/chartex" xmlns:cx8="http://schemas.microsoft.com/office/drawing/2016/5/14/chartex" xmlns:mc="http://schemas.openxmlformats.org/markup-compatibility/2006" xmlns:aink="http://schemas.microsoft.com/office/drawing/2016/ink" xmlns:am3d="http://schemas.microsoft.com/office/drawing/2017/model3d" xmlns:o="urn:schemas-microsoft-com:office:office" xmlns:r="http://schemas.openxmlformats.org/officeDocument/2006/relationships" xmlns:m="http://schemas.openxmlformats.org/officeDocument/2006/math" xmlns:v="urn:schemas-microsoft-com:vml" xmlns:wp14="http://schemas.microsoft.com/office/word/2010/wordprocessingDrawing" xmlns:wp="http://schemas.openxmlformats.org/drawingml/2006/wordprocessingDrawing" xmlns:w10="urn:schemas-microsoft-com:office:word" xmlns:w="http://schemas.openxmlformats.org/wordprocessingml/2006/main" xmlns:w14="http://schemas.microsoft.com/office/word/2010/wordml" xmlns:w15="http://schemas.microsoft.com/office/word/2012/wordml" xmlns:w16cex="http://schemas.microsoft.com/office/word/2018/wordml/cex" xmlns:w16cid="http://schemas.microsoft.com/office/word/2016/wordml/cid" xmlns:w16="http://schemas.microsoft.com/office/word/2018/wordml" xmlns:w16sdtdh="http://schemas.microsoft.com/office/word/2020/wordml/sdtdatahash" xmlns:w16se="http://schemas.microsoft.com/office/word/2015/wordml/symex" xmlns:wpg="http://schemas.microsoft.com/office/word/2010/wordprocessingGroup" xmlns:wpi="http://schemas.microsoft.com/office/word/2010/wordprocessingInk" xmlns:wne="http://schemas.microsoft.com/office/word/2006/wordml" xmlns:wps="http://schemas.microsoft.com/office/word/2010/wordprocessingShape" mc:Ignorable="w14 w15 w16se w16cid w16 w16cex w16sdtdh wp14">
   <w:tbl>
     <w:tblPr>
       <w:tblStyle w:val="TableGrid"/>
@@ -10233,39 +10244,19 @@
           <w:pPr>
             <w:jc w:val="right"/>
           </w:pPr>
-          <w:r>
-            <w:fldChar w:fldCharType="begin"/>
-          </w:r>
-          <w:r>
-            <w:instrText xml:space="preserve"> TITLE  \* MERGEFORMAT </w:instrText>
-          </w:r>
-          <w:r>
-            <w:fldChar w:fldCharType="separate"/>
-          </w:r>
-          <w:r>
-            <w:t>X-9.99.99 Draft</w:t>
-          </w:r>
-          <w:r>
-            <w:fldChar w:fldCharType="end"/>
-          </w:r>
+          <w:fldSimple w:instr=" TITLE  \* MERGEFORMAT ">
+            <w:r>
+              <w:t>X-9.99.99 Draft</w:t>
+            </w:r>
+          </w:fldSimple>
           <w:r>
             <w:t xml:space="preserve"> </w:t>
           </w:r>
-          <w:r>
-            <w:fldChar w:fldCharType="begin"/>
-          </w:r>
-          <w:r>
-            <w:instrText xml:space="preserve"> SUBJECT  \* MERGEFORMAT </w:instrText>
-          </w:r>
-          <w:r>
-            <w:fldChar w:fldCharType="separate"/>
-          </w:r>
-          <w:r>
-            <w:t>Brief Desc.</w:t>
-          </w:r>
-          <w:r>
-            <w:fldChar w:fldCharType="end"/>
-          </w:r>
+          <w:fldSimple w:instr=" SUBJECT  \* MERGEFORMAT ">
+            <w:r>
+              <w:t>Brief Desc.</w:t>
+            </w:r>
+          </w:fldSimple>
         </w:p>
       </w:tc>
     </w:tr>
@@ -10279,7 +10270,7 @@
 </file>
 
 <file path=word/footer2.xml><?xml version="1.0" encoding="utf-8"?>
-<w:ftr xmlns:wpc="http://schemas.microsoft.com/office/word/2010/wordprocessingCanvas" xmlns:cx="http://schemas.microsoft.com/office/drawing/2014/chartex" xmlns:cx1="http://schemas.microsoft.com/office/drawing/2015/9/8/chartex" xmlns:cx2="http://schemas.microsoft.com/office/drawing/2015/10/21/chartex" xmlns:cx3="http://schemas.microsoft.com/office/drawing/2016/5/9/chartex" xmlns:cx4="http://schemas.microsoft.com/office/drawing/2016/5/10/chartex" xmlns:cx5="http://schemas.microsoft.com/office/drawing/2016/5/11/chartex" xmlns:cx6="http://schemas.microsoft.com/office/drawing/2016/5/12/chartex" xmlns:cx7="http://schemas.microsoft.com/office/drawing/2016/5/13/chartex" xmlns:cx8="http://schemas.microsoft.com/office/drawing/2016/5/14/chartex" xmlns:mc="http://schemas.openxmlformats.org/markup-compatibility/2006" xmlns:aink="http://schemas.microsoft.com/office/drawing/2016/ink" xmlns:am3d="http://schemas.microsoft.com/office/drawing/2017/model3d" xmlns:o="urn:schemas-microsoft-com:office:office" xmlns:r="http://schemas.openxmlformats.org/officeDocument/2006/relationships" xmlns:m="http://schemas.openxmlformats.org/officeDocument/2006/math" xmlns:v="urn:schemas-microsoft-com:vml" xmlns:wp14="http://schemas.microsoft.com/office/word/2010/wordprocessingDrawing" xmlns:wp="http://schemas.openxmlformats.org/drawingml/2006/wordprocessingDrawing" xmlns:w10="urn:schemas-microsoft-com:office:word" xmlns:w="http://schemas.openxmlformats.org/wordprocessingml/2006/main" xmlns:w14="http://schemas.microsoft.com/office/word/2010/wordml" xmlns:w15="http://schemas.microsoft.com/office/word/2012/wordml" xmlns:w16cex="http://schemas.microsoft.com/office/word/2018/wordml/cex" xmlns:w16cid="http://schemas.microsoft.com/office/word/2016/wordml/cid" xmlns:w16="http://schemas.microsoft.com/office/word/2018/wordml" xmlns:w16se="http://schemas.microsoft.com/office/word/2015/wordml/symex" xmlns:wpg="http://schemas.microsoft.com/office/word/2010/wordprocessingGroup" xmlns:wpi="http://schemas.microsoft.com/office/word/2010/wordprocessingInk" xmlns:wne="http://schemas.microsoft.com/office/word/2006/wordml" xmlns:wps="http://schemas.microsoft.com/office/word/2010/wordprocessingShape" mc:Ignorable="w14 w15 w16se w16cid w16 w16cex wp14">
+<w:ftr xmlns:wpc="http://schemas.microsoft.com/office/word/2010/wordprocessingCanvas" xmlns:cx="http://schemas.microsoft.com/office/drawing/2014/chartex" xmlns:cx1="http://schemas.microsoft.com/office/drawing/2015/9/8/chartex" xmlns:cx2="http://schemas.microsoft.com/office/drawing/2015/10/21/chartex" xmlns:cx3="http://schemas.microsoft.com/office/drawing/2016/5/9/chartex" xmlns:cx4="http://schemas.microsoft.com/office/drawing/2016/5/10/chartex" xmlns:cx5="http://schemas.microsoft.com/office/drawing/2016/5/11/chartex" xmlns:cx6="http://schemas.microsoft.com/office/drawing/2016/5/12/chartex" xmlns:cx7="http://schemas.microsoft.com/office/drawing/2016/5/13/chartex" xmlns:cx8="http://schemas.microsoft.com/office/drawing/2016/5/14/chartex" xmlns:mc="http://schemas.openxmlformats.org/markup-compatibility/2006" xmlns:aink="http://schemas.microsoft.com/office/drawing/2016/ink" xmlns:am3d="http://schemas.microsoft.com/office/drawing/2017/model3d" xmlns:o="urn:schemas-microsoft-com:office:office" xmlns:r="http://schemas.openxmlformats.org/officeDocument/2006/relationships" xmlns:m="http://schemas.openxmlformats.org/officeDocument/2006/math" xmlns:v="urn:schemas-microsoft-com:vml" xmlns:wp14="http://schemas.microsoft.com/office/word/2010/wordprocessingDrawing" xmlns:wp="http://schemas.openxmlformats.org/drawingml/2006/wordprocessingDrawing" xmlns:w10="urn:schemas-microsoft-com:office:word" xmlns:w="http://schemas.openxmlformats.org/wordprocessingml/2006/main" xmlns:w14="http://schemas.microsoft.com/office/word/2010/wordml" xmlns:w15="http://schemas.microsoft.com/office/word/2012/wordml" xmlns:w16cex="http://schemas.microsoft.com/office/word/2018/wordml/cex" xmlns:w16cid="http://schemas.microsoft.com/office/word/2016/wordml/cid" xmlns:w16="http://schemas.microsoft.com/office/word/2018/wordml" xmlns:w16sdtdh="http://schemas.microsoft.com/office/word/2020/wordml/sdtdatahash" xmlns:w16se="http://schemas.microsoft.com/office/word/2015/wordml/symex" xmlns:wpg="http://schemas.microsoft.com/office/word/2010/wordprocessingGroup" xmlns:wpi="http://schemas.microsoft.com/office/word/2010/wordprocessingInk" xmlns:wne="http://schemas.microsoft.com/office/word/2006/wordml" xmlns:wps="http://schemas.microsoft.com/office/word/2010/wordprocessingShape" mc:Ignorable="w14 w15 w16se w16cid w16 w16cex w16sdtdh wp14">
   <w:sdt>
     <w:sdtPr>
       <w:alias w:val="Company"/>
@@ -10439,7 +10430,7 @@
         <w:tag w:val=""/>
         <w:id w:val="324172492"/>
         <w:dataBinding w:prefixMappings="xmlns:ns0='http://schemas.microsoft.com/office/2006/coverPageProps' " w:xpath="/ns0:CoverPageProperties[1]/ns0:PublishDate[1]" w:storeItemID="{55AF091B-3C7A-41E3-B477-F2FDAA23CFDA}"/>
-        <w:date w:fullDate="2021-03-22T00:00:00Z">
+        <w:date w:fullDate="2021-05-10T00:00:00Z">
           <w:dateFormat w:val="MMM d, yyyy"/>
           <w:lid w:val="en-US"/>
           <w:storeMappedDataAs w:val="dateTime"/>
@@ -10452,7 +10443,7 @@
         </w:rPr>
       </w:sdtEndPr>
       <w:sdtContent>
-        <w:del w:id="22" w:author="Mick_Moignard" w:date="2021-03-22T09:27:00Z">
+        <w:del w:id="26" w:author="Mick_Moignard" w:date="2021-03-22T09:27:00Z">
           <w:r>
             <w:rPr>
               <w:rStyle w:val="PageNumber"/>
@@ -10460,12 +10451,12 @@
             <w:delText>Feb 11, 2021</w:delText>
           </w:r>
         </w:del>
-        <w:ins w:id="23" w:author="Mick_Moignard" w:date="2021-03-22T09:27:00Z">
+        <w:ins w:id="27" w:author="Mick_Moignard" w:date="2021-05-10T09:04:00Z">
           <w:r>
             <w:rPr>
               <w:rStyle w:val="PageNumber"/>
             </w:rPr>
-            <w:t>Mar 22, 2021</w:t>
+            <w:t>May 10, 2021</w:t>
           </w:r>
         </w:ins>
       </w:sdtContent>
@@ -10475,7 +10466,7 @@
 </file>
 
 <file path=word/footer3.xml><?xml version="1.0" encoding="utf-8"?>
-<w:ftr xmlns:wpc="http://schemas.microsoft.com/office/word/2010/wordprocessingCanvas" xmlns:cx="http://schemas.microsoft.com/office/drawing/2014/chartex" xmlns:cx1="http://schemas.microsoft.com/office/drawing/2015/9/8/chartex" xmlns:cx2="http://schemas.microsoft.com/office/drawing/2015/10/21/chartex" xmlns:cx3="http://schemas.microsoft.com/office/drawing/2016/5/9/chartex" xmlns:cx4="http://schemas.microsoft.com/office/drawing/2016/5/10/chartex" xmlns:cx5="http://schemas.microsoft.com/office/drawing/2016/5/11/chartex" xmlns:cx6="http://schemas.microsoft.com/office/drawing/2016/5/12/chartex" xmlns:cx7="http://schemas.microsoft.com/office/drawing/2016/5/13/chartex" xmlns:cx8="http://schemas.microsoft.com/office/drawing/2016/5/14/chartex" xmlns:mc="http://schemas.openxmlformats.org/markup-compatibility/2006" xmlns:aink="http://schemas.microsoft.com/office/drawing/2016/ink" xmlns:am3d="http://schemas.microsoft.com/office/drawing/2017/model3d" xmlns:o="urn:schemas-microsoft-com:office:office" xmlns:r="http://schemas.openxmlformats.org/officeDocument/2006/relationships" xmlns:m="http://schemas.openxmlformats.org/officeDocument/2006/math" xmlns:v="urn:schemas-microsoft-com:vml" xmlns:wp14="http://schemas.microsoft.com/office/word/2010/wordprocessingDrawing" xmlns:wp="http://schemas.openxmlformats.org/drawingml/2006/wordprocessingDrawing" xmlns:w10="urn:schemas-microsoft-com:office:word" xmlns:w="http://schemas.openxmlformats.org/wordprocessingml/2006/main" xmlns:w14="http://schemas.microsoft.com/office/word/2010/wordml" xmlns:w15="http://schemas.microsoft.com/office/word/2012/wordml" xmlns:w16cex="http://schemas.microsoft.com/office/word/2018/wordml/cex" xmlns:w16cid="http://schemas.microsoft.com/office/word/2016/wordml/cid" xmlns:w16="http://schemas.microsoft.com/office/word/2018/wordml" xmlns:w16se="http://schemas.microsoft.com/office/word/2015/wordml/symex" xmlns:wpg="http://schemas.microsoft.com/office/word/2010/wordprocessingGroup" xmlns:wpi="http://schemas.microsoft.com/office/word/2010/wordprocessingInk" xmlns:wne="http://schemas.microsoft.com/office/word/2006/wordml" xmlns:wps="http://schemas.microsoft.com/office/word/2010/wordprocessingShape" mc:Ignorable="w14 w15 w16se w16cid w16 w16cex wp14">
+<w:ftr xmlns:wpc="http://schemas.microsoft.com/office/word/2010/wordprocessingCanvas" xmlns:cx="http://schemas.microsoft.com/office/drawing/2014/chartex" xmlns:cx1="http://schemas.microsoft.com/office/drawing/2015/9/8/chartex" xmlns:cx2="http://schemas.microsoft.com/office/drawing/2015/10/21/chartex" xmlns:cx3="http://schemas.microsoft.com/office/drawing/2016/5/9/chartex" xmlns:cx4="http://schemas.microsoft.com/office/drawing/2016/5/10/chartex" xmlns:cx5="http://schemas.microsoft.com/office/drawing/2016/5/11/chartex" xmlns:cx6="http://schemas.microsoft.com/office/drawing/2016/5/12/chartex" xmlns:cx7="http://schemas.microsoft.com/office/drawing/2016/5/13/chartex" xmlns:cx8="http://schemas.microsoft.com/office/drawing/2016/5/14/chartex" xmlns:mc="http://schemas.openxmlformats.org/markup-compatibility/2006" xmlns:aink="http://schemas.microsoft.com/office/drawing/2016/ink" xmlns:am3d="http://schemas.microsoft.com/office/drawing/2017/model3d" xmlns:o="urn:schemas-microsoft-com:office:office" xmlns:r="http://schemas.openxmlformats.org/officeDocument/2006/relationships" xmlns:m="http://schemas.openxmlformats.org/officeDocument/2006/math" xmlns:v="urn:schemas-microsoft-com:vml" xmlns:wp14="http://schemas.microsoft.com/office/word/2010/wordprocessingDrawing" xmlns:wp="http://schemas.openxmlformats.org/drawingml/2006/wordprocessingDrawing" xmlns:w10="urn:schemas-microsoft-com:office:word" xmlns:w="http://schemas.openxmlformats.org/wordprocessingml/2006/main" xmlns:w14="http://schemas.microsoft.com/office/word/2010/wordml" xmlns:w15="http://schemas.microsoft.com/office/word/2012/wordml" xmlns:w16cex="http://schemas.microsoft.com/office/word/2018/wordml/cex" xmlns:w16cid="http://schemas.microsoft.com/office/word/2016/wordml/cid" xmlns:w16="http://schemas.microsoft.com/office/word/2018/wordml" xmlns:w16sdtdh="http://schemas.microsoft.com/office/word/2020/wordml/sdtdatahash" xmlns:w16se="http://schemas.microsoft.com/office/word/2015/wordml/symex" xmlns:wpg="http://schemas.microsoft.com/office/word/2010/wordprocessingGroup" xmlns:wpi="http://schemas.microsoft.com/office/word/2010/wordprocessingInk" xmlns:wne="http://schemas.microsoft.com/office/word/2006/wordml" xmlns:wps="http://schemas.microsoft.com/office/word/2010/wordprocessingShape" mc:Ignorable="w14 w15 w16se w16cid w16 w16cex w16sdtdh wp14">
   <w:sdt>
     <w:sdtPr>
       <w:alias w:val="Company"/>
@@ -10636,7 +10627,7 @@
         <w:tag w:val=""/>
         <w:id w:val="-824500248"/>
         <w:dataBinding w:prefixMappings="xmlns:ns0='http://schemas.microsoft.com/office/2006/coverPageProps' " w:xpath="/ns0:CoverPageProperties[1]/ns0:PublishDate[1]" w:storeItemID="{55AF091B-3C7A-41E3-B477-F2FDAA23CFDA}"/>
-        <w:date w:fullDate="2021-03-22T00:00:00Z">
+        <w:date w:fullDate="2021-05-10T00:00:00Z">
           <w:dateFormat w:val="MMM d, yyyy"/>
           <w:lid w:val="en-US"/>
           <w:storeMappedDataAs w:val="dateTime"/>
@@ -10649,7 +10640,7 @@
         </w:rPr>
       </w:sdtEndPr>
       <w:sdtContent>
-        <w:del w:id="26" w:author="Mick_Moignard" w:date="2021-03-22T09:27:00Z">
+        <w:del w:id="30" w:author="Mick_Moignard" w:date="2021-03-22T09:27:00Z">
           <w:r>
             <w:rPr>
               <w:rStyle w:val="PageNumber"/>
@@ -10657,12 +10648,12 @@
             <w:delText>Feb 11, 2021</w:delText>
           </w:r>
         </w:del>
-        <w:ins w:id="27" w:author="Mick_Moignard" w:date="2021-03-22T09:27:00Z">
+        <w:ins w:id="31" w:author="Mick_Moignard" w:date="2021-05-10T09:04:00Z">
           <w:r>
             <w:rPr>
               <w:rStyle w:val="PageNumber"/>
             </w:rPr>
-            <w:t>Mar 22, 2021</w:t>
+            <w:t>May 10, 2021</w:t>
           </w:r>
         </w:ins>
       </w:sdtContent>
@@ -10672,7 +10663,7 @@
 </file>
 
 <file path=word/footnotes.xml><?xml version="1.0" encoding="utf-8"?>
-<w:footnotes xmlns:wpc="http://schemas.microsoft.com/office/word/2010/wordprocessingCanvas" xmlns:cx="http://schemas.microsoft.com/office/drawing/2014/chartex" xmlns:cx1="http://schemas.microsoft.com/office/drawing/2015/9/8/chartex" xmlns:cx2="http://schemas.microsoft.com/office/drawing/2015/10/21/chartex" xmlns:cx3="http://schemas.microsoft.com/office/drawing/2016/5/9/chartex" xmlns:cx4="http://schemas.microsoft.com/office/drawing/2016/5/10/chartex" xmlns:cx5="http://schemas.microsoft.com/office/drawing/2016/5/11/chartex" xmlns:cx6="http://schemas.microsoft.com/office/drawing/2016/5/12/chartex" xmlns:cx7="http://schemas.microsoft.com/office/drawing/2016/5/13/chartex" xmlns:cx8="http://schemas.microsoft.com/office/drawing/2016/5/14/chartex" xmlns:mc="http://schemas.openxmlformats.org/markup-compatibility/2006" xmlns:aink="http://schemas.microsoft.com/office/drawing/2016/ink" xmlns:am3d="http://schemas.microsoft.com/office/drawing/2017/model3d" xmlns:o="urn:schemas-microsoft-com:office:office" xmlns:r="http://schemas.openxmlformats.org/officeDocument/2006/relationships" xmlns:m="http://schemas.openxmlformats.org/officeDocument/2006/math" xmlns:v="urn:schemas-microsoft-com:vml" xmlns:wp14="http://schemas.microsoft.com/office/word/2010/wordprocessingDrawing" xmlns:wp="http://schemas.openxmlformats.org/drawingml/2006/wordprocessingDrawing" xmlns:w10="urn:schemas-microsoft-com:office:word" xmlns:w="http://schemas.openxmlformats.org/wordprocessingml/2006/main" xmlns:w14="http://schemas.microsoft.com/office/word/2010/wordml" xmlns:w15="http://schemas.microsoft.com/office/word/2012/wordml" xmlns:w16cex="http://schemas.microsoft.com/office/word/2018/wordml/cex" xmlns:w16cid="http://schemas.microsoft.com/office/word/2016/wordml/cid" xmlns:w16="http://schemas.microsoft.com/office/word/2018/wordml" xmlns:w16se="http://schemas.microsoft.com/office/word/2015/wordml/symex" xmlns:wpg="http://schemas.microsoft.com/office/word/2010/wordprocessingGroup" xmlns:wpi="http://schemas.microsoft.com/office/word/2010/wordprocessingInk" xmlns:wne="http://schemas.microsoft.com/office/word/2006/wordml" xmlns:wps="http://schemas.microsoft.com/office/word/2010/wordprocessingShape" mc:Ignorable="w14 w15 w16se w16cid w16 w16cex wp14">
+<w:footnotes xmlns:wpc="http://schemas.microsoft.com/office/word/2010/wordprocessingCanvas" xmlns:cx="http://schemas.microsoft.com/office/drawing/2014/chartex" xmlns:cx1="http://schemas.microsoft.com/office/drawing/2015/9/8/chartex" xmlns:cx2="http://schemas.microsoft.com/office/drawing/2015/10/21/chartex" xmlns:cx3="http://schemas.microsoft.com/office/drawing/2016/5/9/chartex" xmlns:cx4="http://schemas.microsoft.com/office/drawing/2016/5/10/chartex" xmlns:cx5="http://schemas.microsoft.com/office/drawing/2016/5/11/chartex" xmlns:cx6="http://schemas.microsoft.com/office/drawing/2016/5/12/chartex" xmlns:cx7="http://schemas.microsoft.com/office/drawing/2016/5/13/chartex" xmlns:cx8="http://schemas.microsoft.com/office/drawing/2016/5/14/chartex" xmlns:mc="http://schemas.openxmlformats.org/markup-compatibility/2006" xmlns:aink="http://schemas.microsoft.com/office/drawing/2016/ink" xmlns:am3d="http://schemas.microsoft.com/office/drawing/2017/model3d" xmlns:o="urn:schemas-microsoft-com:office:office" xmlns:r="http://schemas.openxmlformats.org/officeDocument/2006/relationships" xmlns:m="http://schemas.openxmlformats.org/officeDocument/2006/math" xmlns:v="urn:schemas-microsoft-com:vml" xmlns:wp14="http://schemas.microsoft.com/office/word/2010/wordprocessingDrawing" xmlns:wp="http://schemas.openxmlformats.org/drawingml/2006/wordprocessingDrawing" xmlns:w10="urn:schemas-microsoft-com:office:word" xmlns:w="http://schemas.openxmlformats.org/wordprocessingml/2006/main" xmlns:w14="http://schemas.microsoft.com/office/word/2010/wordml" xmlns:w15="http://schemas.microsoft.com/office/word/2012/wordml" xmlns:w16cex="http://schemas.microsoft.com/office/word/2018/wordml/cex" xmlns:w16cid="http://schemas.microsoft.com/office/word/2016/wordml/cid" xmlns:w16="http://schemas.microsoft.com/office/word/2018/wordml" xmlns:w16sdtdh="http://schemas.microsoft.com/office/word/2020/wordml/sdtdatahash" xmlns:w16se="http://schemas.microsoft.com/office/word/2015/wordml/symex" xmlns:wpg="http://schemas.microsoft.com/office/word/2010/wordprocessingGroup" xmlns:wpi="http://schemas.microsoft.com/office/word/2010/wordprocessingInk" xmlns:wne="http://schemas.microsoft.com/office/word/2006/wordml" xmlns:wps="http://schemas.microsoft.com/office/word/2010/wordprocessingShape" mc:Ignorable="w14 w15 w16se w16cid w16 w16cex w16sdtdh wp14">
   <w:footnote w:type="separator" w:id="-1">
     <w:p>
       <w:r>
@@ -10691,7 +10682,7 @@
 </file>
 
 <file path=word/header1.xml><?xml version="1.0" encoding="utf-8"?>
-<w:hdr xmlns:wpc="http://schemas.microsoft.com/office/word/2010/wordprocessingCanvas" xmlns:cx="http://schemas.microsoft.com/office/drawing/2014/chartex" xmlns:cx1="http://schemas.microsoft.com/office/drawing/2015/9/8/chartex" xmlns:cx2="http://schemas.microsoft.com/office/drawing/2015/10/21/chartex" xmlns:cx3="http://schemas.microsoft.com/office/drawing/2016/5/9/chartex" xmlns:cx4="http://schemas.microsoft.com/office/drawing/2016/5/10/chartex" xmlns:cx5="http://schemas.microsoft.com/office/drawing/2016/5/11/chartex" xmlns:cx6="http://schemas.microsoft.com/office/drawing/2016/5/12/chartex" xmlns:cx7="http://schemas.microsoft.com/office/drawing/2016/5/13/chartex" xmlns:cx8="http://schemas.microsoft.com/office/drawing/2016/5/14/chartex" xmlns:mc="http://schemas.openxmlformats.org/markup-compatibility/2006" xmlns:aink="http://schemas.microsoft.com/office/drawing/2016/ink" xmlns:am3d="http://schemas.microsoft.com/office/drawing/2017/model3d" xmlns:o="urn:schemas-microsoft-com:office:office" xmlns:r="http://schemas.openxmlformats.org/officeDocument/2006/relationships" xmlns:m="http://schemas.openxmlformats.org/officeDocument/2006/math" xmlns:v="urn:schemas-microsoft-com:vml" xmlns:wp14="http://schemas.microsoft.com/office/word/2010/wordprocessingDrawing" xmlns:wp="http://schemas.openxmlformats.org/drawingml/2006/wordprocessingDrawing" xmlns:w10="urn:schemas-microsoft-com:office:word" xmlns:w="http://schemas.openxmlformats.org/wordprocessingml/2006/main" xmlns:w14="http://schemas.microsoft.com/office/word/2010/wordml" xmlns:w15="http://schemas.microsoft.com/office/word/2012/wordml" xmlns:w16cex="http://schemas.microsoft.com/office/word/2018/wordml/cex" xmlns:w16cid="http://schemas.microsoft.com/office/word/2016/wordml/cid" xmlns:w16="http://schemas.microsoft.com/office/word/2018/wordml" xmlns:w16se="http://schemas.microsoft.com/office/word/2015/wordml/symex" xmlns:wpg="http://schemas.microsoft.com/office/word/2010/wordprocessingGroup" xmlns:wpi="http://schemas.microsoft.com/office/word/2010/wordprocessingInk" xmlns:wne="http://schemas.microsoft.com/office/word/2006/wordml" xmlns:wps="http://schemas.microsoft.com/office/word/2010/wordprocessingShape" mc:Ignorable="w14 w15 w16se w16cid w16 w16cex wp14">
+<w:hdr xmlns:wpc="http://schemas.microsoft.com/office/word/2010/wordprocessingCanvas" xmlns:cx="http://schemas.microsoft.com/office/drawing/2014/chartex" xmlns:cx1="http://schemas.microsoft.com/office/drawing/2015/9/8/chartex" xmlns:cx2="http://schemas.microsoft.com/office/drawing/2015/10/21/chartex" xmlns:cx3="http://schemas.microsoft.com/office/drawing/2016/5/9/chartex" xmlns:cx4="http://schemas.microsoft.com/office/drawing/2016/5/10/chartex" xmlns:cx5="http://schemas.microsoft.com/office/drawing/2016/5/11/chartex" xmlns:cx6="http://schemas.microsoft.com/office/drawing/2016/5/12/chartex" xmlns:cx7="http://schemas.microsoft.com/office/drawing/2016/5/13/chartex" xmlns:cx8="http://schemas.microsoft.com/office/drawing/2016/5/14/chartex" xmlns:mc="http://schemas.openxmlformats.org/markup-compatibility/2006" xmlns:aink="http://schemas.microsoft.com/office/drawing/2016/ink" xmlns:am3d="http://schemas.microsoft.com/office/drawing/2017/model3d" xmlns:o="urn:schemas-microsoft-com:office:office" xmlns:r="http://schemas.openxmlformats.org/officeDocument/2006/relationships" xmlns:m="http://schemas.openxmlformats.org/officeDocument/2006/math" xmlns:v="urn:schemas-microsoft-com:vml" xmlns:wp14="http://schemas.microsoft.com/office/word/2010/wordprocessingDrawing" xmlns:wp="http://schemas.openxmlformats.org/drawingml/2006/wordprocessingDrawing" xmlns:w10="urn:schemas-microsoft-com:office:word" xmlns:w="http://schemas.openxmlformats.org/wordprocessingml/2006/main" xmlns:w14="http://schemas.microsoft.com/office/word/2010/wordml" xmlns:w15="http://schemas.microsoft.com/office/word/2012/wordml" xmlns:w16cex="http://schemas.microsoft.com/office/word/2018/wordml/cex" xmlns:w16cid="http://schemas.microsoft.com/office/word/2016/wordml/cid" xmlns:w16="http://schemas.microsoft.com/office/word/2018/wordml" xmlns:w16sdtdh="http://schemas.microsoft.com/office/word/2020/wordml/sdtdatahash" xmlns:w16se="http://schemas.microsoft.com/office/word/2015/wordml/symex" xmlns:wpg="http://schemas.microsoft.com/office/word/2010/wordprocessingGroup" xmlns:wpi="http://schemas.microsoft.com/office/word/2010/wordprocessingInk" xmlns:wne="http://schemas.microsoft.com/office/word/2006/wordml" xmlns:wps="http://schemas.microsoft.com/office/word/2010/wordprocessingShape" mc:Ignorable="w14 w15 w16se w16cid w16 w16cex w16sdtdh wp14">
   <w:tbl>
     <w:tblPr>
       <w:tblW w:w="4982" w:type="pct"/>
@@ -11344,13 +11335,14 @@
           <w:tag w:val=""/>
           <w:id w:val="1853835996"/>
           <w:dataBinding w:prefixMappings="xmlns:ns0='http://schemas.microsoft.com/office/2006/coverPageProps' " w:xpath="/ns0:CoverPageProperties[1]/ns0:PublishDate[1]" w:storeItemID="{55AF091B-3C7A-41E3-B477-F2FDAA23CFDA}"/>
-          <w:date w:fullDate="2021-03-22T00:00:00Z">
+          <w:date w:fullDate="2021-05-10T00:00:00Z">
             <w:dateFormat w:val="MMM d, yyyy"/>
             <w:lid w:val="en-US"/>
             <w:storeMappedDataAs w:val="dateTime"/>
             <w:calendar w:val="gregorian"/>
           </w:date>
         </w:sdtPr>
+        <w:sdtEndPr/>
         <w:sdtContent>
           <w:tc>
             <w:tcPr>
@@ -11391,7 +11383,7 @@
                   <w:sz w:val="20"/>
                 </w:rPr>
               </w:pPr>
-              <w:del w:id="24" w:author="Mick_Moignard" w:date="2021-03-22T09:27:00Z">
+              <w:del w:id="28" w:author="Mick_Moignard" w:date="2021-03-22T09:27:00Z">
                 <w:r>
                   <w:rPr>
                     <w:rFonts w:ascii="CG Times" w:hAnsi="CG Times"/>
@@ -11400,13 +11392,13 @@
                   <w:delText>Feb 11, 2021</w:delText>
                 </w:r>
               </w:del>
-              <w:ins w:id="25" w:author="Mick_Moignard" w:date="2021-03-22T09:27:00Z">
+              <w:ins w:id="29" w:author="Mick_Moignard" w:date="2021-05-10T09:04:00Z">
                 <w:r>
                   <w:rPr>
                     <w:rFonts w:ascii="CG Times" w:hAnsi="CG Times"/>
                     <w:sz w:val="20"/>
                   </w:rPr>
-                  <w:t>Mar 22, 2021</w:t>
+                  <w:t>May 10, 2021</w:t>
                 </w:r>
               </w:ins>
             </w:p>
@@ -11458,7 +11450,7 @@
 </file>
 
 <file path=word/header2.xml><?xml version="1.0" encoding="utf-8"?>
-<w:hdr xmlns:wpc="http://schemas.microsoft.com/office/word/2010/wordprocessingCanvas" xmlns:cx="http://schemas.microsoft.com/office/drawing/2014/chartex" xmlns:cx1="http://schemas.microsoft.com/office/drawing/2015/9/8/chartex" xmlns:cx2="http://schemas.microsoft.com/office/drawing/2015/10/21/chartex" xmlns:cx3="http://schemas.microsoft.com/office/drawing/2016/5/9/chartex" xmlns:cx4="http://schemas.microsoft.com/office/drawing/2016/5/10/chartex" xmlns:cx5="http://schemas.microsoft.com/office/drawing/2016/5/11/chartex" xmlns:cx6="http://schemas.microsoft.com/office/drawing/2016/5/12/chartex" xmlns:cx7="http://schemas.microsoft.com/office/drawing/2016/5/13/chartex" xmlns:cx8="http://schemas.microsoft.com/office/drawing/2016/5/14/chartex" xmlns:mc="http://schemas.openxmlformats.org/markup-compatibility/2006" xmlns:aink="http://schemas.microsoft.com/office/drawing/2016/ink" xmlns:am3d="http://schemas.microsoft.com/office/drawing/2017/model3d" xmlns:o="urn:schemas-microsoft-com:office:office" xmlns:r="http://schemas.openxmlformats.org/officeDocument/2006/relationships" xmlns:m="http://schemas.openxmlformats.org/officeDocument/2006/math" xmlns:v="urn:schemas-microsoft-com:vml" xmlns:wp14="http://schemas.microsoft.com/office/word/2010/wordprocessingDrawing" xmlns:wp="http://schemas.openxmlformats.org/drawingml/2006/wordprocessingDrawing" xmlns:w10="urn:schemas-microsoft-com:office:word" xmlns:w="http://schemas.openxmlformats.org/wordprocessingml/2006/main" xmlns:w14="http://schemas.microsoft.com/office/word/2010/wordml" xmlns:w15="http://schemas.microsoft.com/office/word/2012/wordml" xmlns:w16cex="http://schemas.microsoft.com/office/word/2018/wordml/cex" xmlns:w16cid="http://schemas.microsoft.com/office/word/2016/wordml/cid" xmlns:w16="http://schemas.microsoft.com/office/word/2018/wordml" xmlns:w16se="http://schemas.microsoft.com/office/word/2015/wordml/symex" xmlns:wpg="http://schemas.microsoft.com/office/word/2010/wordprocessingGroup" xmlns:wpi="http://schemas.microsoft.com/office/word/2010/wordprocessingInk" xmlns:wne="http://schemas.microsoft.com/office/word/2006/wordml" xmlns:wps="http://schemas.microsoft.com/office/word/2010/wordprocessingShape" mc:Ignorable="w14 w15 w16se w16cid w16 w16cex wp14">
+<w:hdr xmlns:wpc="http://schemas.microsoft.com/office/word/2010/wordprocessingCanvas" xmlns:cx="http://schemas.microsoft.com/office/drawing/2014/chartex" xmlns:cx1="http://schemas.microsoft.com/office/drawing/2015/9/8/chartex" xmlns:cx2="http://schemas.microsoft.com/office/drawing/2015/10/21/chartex" xmlns:cx3="http://schemas.microsoft.com/office/drawing/2016/5/9/chartex" xmlns:cx4="http://schemas.microsoft.com/office/drawing/2016/5/10/chartex" xmlns:cx5="http://schemas.microsoft.com/office/drawing/2016/5/11/chartex" xmlns:cx6="http://schemas.microsoft.com/office/drawing/2016/5/12/chartex" xmlns:cx7="http://schemas.microsoft.com/office/drawing/2016/5/13/chartex" xmlns:cx8="http://schemas.microsoft.com/office/drawing/2016/5/14/chartex" xmlns:mc="http://schemas.openxmlformats.org/markup-compatibility/2006" xmlns:aink="http://schemas.microsoft.com/office/drawing/2016/ink" xmlns:am3d="http://schemas.microsoft.com/office/drawing/2017/model3d" xmlns:o="urn:schemas-microsoft-com:office:office" xmlns:r="http://schemas.openxmlformats.org/officeDocument/2006/relationships" xmlns:m="http://schemas.openxmlformats.org/officeDocument/2006/math" xmlns:v="urn:schemas-microsoft-com:vml" xmlns:wp14="http://schemas.microsoft.com/office/word/2010/wordprocessingDrawing" xmlns:wp="http://schemas.openxmlformats.org/drawingml/2006/wordprocessingDrawing" xmlns:w10="urn:schemas-microsoft-com:office:word" xmlns:w="http://schemas.openxmlformats.org/wordprocessingml/2006/main" xmlns:w14="http://schemas.microsoft.com/office/word/2010/wordml" xmlns:w15="http://schemas.microsoft.com/office/word/2012/wordml" xmlns:w16cex="http://schemas.microsoft.com/office/word/2018/wordml/cex" xmlns:w16cid="http://schemas.microsoft.com/office/word/2016/wordml/cid" xmlns:w16="http://schemas.microsoft.com/office/word/2018/wordml" xmlns:w16sdtdh="http://schemas.microsoft.com/office/word/2020/wordml/sdtdatahash" xmlns:w16se="http://schemas.microsoft.com/office/word/2015/wordml/symex" xmlns:wpg="http://schemas.microsoft.com/office/word/2010/wordprocessingGroup" xmlns:wpi="http://schemas.microsoft.com/office/word/2010/wordprocessingInk" xmlns:wne="http://schemas.microsoft.com/office/word/2006/wordml" xmlns:wps="http://schemas.microsoft.com/office/word/2010/wordprocessingShape" mc:Ignorable="w14 w15 w16se w16cid w16 w16cex w16sdtdh wp14">
   <w:p>
     <w:pPr>
       <w:pStyle w:val="Header"/>
@@ -11468,7 +11460,7 @@
 </file>
 
 <file path=word/numbering.xml><?xml version="1.0" encoding="utf-8"?>
-<w:numbering xmlns:wpc="http://schemas.microsoft.com/office/word/2010/wordprocessingCanvas" xmlns:cx="http://schemas.microsoft.com/office/drawing/2014/chartex" xmlns:cx1="http://schemas.microsoft.com/office/drawing/2015/9/8/chartex" xmlns:cx2="http://schemas.microsoft.com/office/drawing/2015/10/21/chartex" xmlns:cx3="http://schemas.microsoft.com/office/drawing/2016/5/9/chartex" xmlns:cx4="http://schemas.microsoft.com/office/drawing/2016/5/10/chartex" xmlns:cx5="http://schemas.microsoft.com/office/drawing/2016/5/11/chartex" xmlns:cx6="http://schemas.microsoft.com/office/drawing/2016/5/12/chartex" xmlns:cx7="http://schemas.microsoft.com/office/drawing/2016/5/13/chartex" xmlns:cx8="http://schemas.microsoft.com/office/drawing/2016/5/14/chartex" xmlns:mc="http://schemas.openxmlformats.org/markup-compatibility/2006" xmlns:aink="http://schemas.microsoft.com/office/drawing/2016/ink" xmlns:am3d="http://schemas.microsoft.com/office/drawing/2017/model3d" xmlns:o="urn:schemas-microsoft-com:office:office" xmlns:r="http://schemas.openxmlformats.org/officeDocument/2006/relationships" xmlns:m="http://schemas.openxmlformats.org/officeDocument/2006/math" xmlns:v="urn:schemas-microsoft-com:vml" xmlns:wp14="http://schemas.microsoft.com/office/word/2010/wordprocessingDrawing" xmlns:wp="http://schemas.openxmlformats.org/drawingml/2006/wordprocessingDrawing" xmlns:w10="urn:schemas-microsoft-com:office:word" xmlns:w="http://schemas.openxmlformats.org/wordprocessingml/2006/main" xmlns:w14="http://schemas.microsoft.com/office/word/2010/wordml" xmlns:w15="http://schemas.microsoft.com/office/word/2012/wordml" xmlns:w16cex="http://schemas.microsoft.com/office/word/2018/wordml/cex" xmlns:w16cid="http://schemas.microsoft.com/office/word/2016/wordml/cid" xmlns:w16="http://schemas.microsoft.com/office/word/2018/wordml" xmlns:w16se="http://schemas.microsoft.com/office/word/2015/wordml/symex" xmlns:wpg="http://schemas.microsoft.com/office/word/2010/wordprocessingGroup" xmlns:wpi="http://schemas.microsoft.com/office/word/2010/wordprocessingInk" xmlns:wne="http://schemas.microsoft.com/office/word/2006/wordml" xmlns:wps="http://schemas.microsoft.com/office/word/2010/wordprocessingShape" mc:Ignorable="w14 w15 w16se w16cid w16 w16cex wp14">
+<w:numbering xmlns:wpc="http://schemas.microsoft.com/office/word/2010/wordprocessingCanvas" xmlns:cx="http://schemas.microsoft.com/office/drawing/2014/chartex" xmlns:cx1="http://schemas.microsoft.com/office/drawing/2015/9/8/chartex" xmlns:cx2="http://schemas.microsoft.com/office/drawing/2015/10/21/chartex" xmlns:cx3="http://schemas.microsoft.com/office/drawing/2016/5/9/chartex" xmlns:cx4="http://schemas.microsoft.com/office/drawing/2016/5/10/chartex" xmlns:cx5="http://schemas.microsoft.com/office/drawing/2016/5/11/chartex" xmlns:cx6="http://schemas.microsoft.com/office/drawing/2016/5/12/chartex" xmlns:cx7="http://schemas.microsoft.com/office/drawing/2016/5/13/chartex" xmlns:cx8="http://schemas.microsoft.com/office/drawing/2016/5/14/chartex" xmlns:mc="http://schemas.openxmlformats.org/markup-compatibility/2006" xmlns:aink="http://schemas.microsoft.com/office/drawing/2016/ink" xmlns:am3d="http://schemas.microsoft.com/office/drawing/2017/model3d" xmlns:o="urn:schemas-microsoft-com:office:office" xmlns:r="http://schemas.openxmlformats.org/officeDocument/2006/relationships" xmlns:m="http://schemas.openxmlformats.org/officeDocument/2006/math" xmlns:v="urn:schemas-microsoft-com:vml" xmlns:wp14="http://schemas.microsoft.com/office/word/2010/wordprocessingDrawing" xmlns:wp="http://schemas.openxmlformats.org/drawingml/2006/wordprocessingDrawing" xmlns:w10="urn:schemas-microsoft-com:office:word" xmlns:w="http://schemas.openxmlformats.org/wordprocessingml/2006/main" xmlns:w14="http://schemas.microsoft.com/office/word/2010/wordml" xmlns:w15="http://schemas.microsoft.com/office/word/2012/wordml" xmlns:w16cex="http://schemas.microsoft.com/office/word/2018/wordml/cex" xmlns:w16cid="http://schemas.microsoft.com/office/word/2016/wordml/cid" xmlns:w16="http://schemas.microsoft.com/office/word/2018/wordml" xmlns:w16sdtdh="http://schemas.microsoft.com/office/word/2020/wordml/sdtdatahash" xmlns:w16se="http://schemas.microsoft.com/office/word/2015/wordml/symex" xmlns:wpg="http://schemas.microsoft.com/office/word/2010/wordprocessingGroup" xmlns:wpi="http://schemas.microsoft.com/office/word/2010/wordprocessingInk" xmlns:wne="http://schemas.microsoft.com/office/word/2006/wordml" xmlns:wps="http://schemas.microsoft.com/office/word/2010/wordprocessingShape" mc:Ignorable="w14 w15 w16se w16cid w16 w16cex w16sdtdh wp14">
   <w:abstractNum w:abstractNumId="0" w15:restartNumberingAfterBreak="0">
     <w:nsid w:val="FFFFFF7C"/>
     <w:multiLevelType w:val="singleLevel"/>
@@ -12575,7 +12567,7 @@
 </file>
 
 <file path=word/people.xml><?xml version="1.0" encoding="utf-8"?>
-<w15:people xmlns:wpc="http://schemas.microsoft.com/office/word/2010/wordprocessingCanvas" xmlns:cx="http://schemas.microsoft.com/office/drawing/2014/chartex" xmlns:cx1="http://schemas.microsoft.com/office/drawing/2015/9/8/chartex" xmlns:cx2="http://schemas.microsoft.com/office/drawing/2015/10/21/chartex" xmlns:cx3="http://schemas.microsoft.com/office/drawing/2016/5/9/chartex" xmlns:cx4="http://schemas.microsoft.com/office/drawing/2016/5/10/chartex" xmlns:cx5="http://schemas.microsoft.com/office/drawing/2016/5/11/chartex" xmlns:cx6="http://schemas.microsoft.com/office/drawing/2016/5/12/chartex" xmlns:cx7="http://schemas.microsoft.com/office/drawing/2016/5/13/chartex" xmlns:cx8="http://schemas.microsoft.com/office/drawing/2016/5/14/chartex" xmlns:mc="http://schemas.openxmlformats.org/markup-compatibility/2006" xmlns:aink="http://schemas.microsoft.com/office/drawing/2016/ink" xmlns:am3d="http://schemas.microsoft.com/office/drawing/2017/model3d" xmlns:o="urn:schemas-microsoft-com:office:office" xmlns:r="http://schemas.openxmlformats.org/officeDocument/2006/relationships" xmlns:m="http://schemas.openxmlformats.org/officeDocument/2006/math" xmlns:v="urn:schemas-microsoft-com:vml" xmlns:wp14="http://schemas.microsoft.com/office/word/2010/wordprocessingDrawing" xmlns:wp="http://schemas.openxmlformats.org/drawingml/2006/wordprocessingDrawing" xmlns:w10="urn:schemas-microsoft-com:office:word" xmlns:w="http://schemas.openxmlformats.org/wordprocessingml/2006/main" xmlns:w14="http://schemas.microsoft.com/office/word/2010/wordml" xmlns:w15="http://schemas.microsoft.com/office/word/2012/wordml" xmlns:w16cex="http://schemas.microsoft.com/office/word/2018/wordml/cex" xmlns:w16cid="http://schemas.microsoft.com/office/word/2016/wordml/cid" xmlns:w16="http://schemas.microsoft.com/office/word/2018/wordml" xmlns:w16se="http://schemas.microsoft.com/office/word/2015/wordml/symex" xmlns:wpg="http://schemas.microsoft.com/office/word/2010/wordprocessingGroup" xmlns:wpi="http://schemas.microsoft.com/office/word/2010/wordprocessingInk" xmlns:wne="http://schemas.microsoft.com/office/word/2006/wordml" xmlns:wps="http://schemas.microsoft.com/office/word/2010/wordprocessingShape" mc:Ignorable="w14 w15 w16se w16cid w16 w16cex wp14">
+<w15:people xmlns:wpc="http://schemas.microsoft.com/office/word/2010/wordprocessingCanvas" xmlns:cx="http://schemas.microsoft.com/office/drawing/2014/chartex" xmlns:cx1="http://schemas.microsoft.com/office/drawing/2015/9/8/chartex" xmlns:cx2="http://schemas.microsoft.com/office/drawing/2015/10/21/chartex" xmlns:cx3="http://schemas.microsoft.com/office/drawing/2016/5/9/chartex" xmlns:cx4="http://schemas.microsoft.com/office/drawing/2016/5/10/chartex" xmlns:cx5="http://schemas.microsoft.com/office/drawing/2016/5/11/chartex" xmlns:cx6="http://schemas.microsoft.com/office/drawing/2016/5/12/chartex" xmlns:cx7="http://schemas.microsoft.com/office/drawing/2016/5/13/chartex" xmlns:cx8="http://schemas.microsoft.com/office/drawing/2016/5/14/chartex" xmlns:mc="http://schemas.openxmlformats.org/markup-compatibility/2006" xmlns:aink="http://schemas.microsoft.com/office/drawing/2016/ink" xmlns:am3d="http://schemas.microsoft.com/office/drawing/2017/model3d" xmlns:o="urn:schemas-microsoft-com:office:office" xmlns:r="http://schemas.openxmlformats.org/officeDocument/2006/relationships" xmlns:m="http://schemas.openxmlformats.org/officeDocument/2006/math" xmlns:v="urn:schemas-microsoft-com:vml" xmlns:wp14="http://schemas.microsoft.com/office/word/2010/wordprocessingDrawing" xmlns:wp="http://schemas.openxmlformats.org/drawingml/2006/wordprocessingDrawing" xmlns:w10="urn:schemas-microsoft-com:office:word" xmlns:w="http://schemas.openxmlformats.org/wordprocessingml/2006/main" xmlns:w14="http://schemas.microsoft.com/office/word/2010/wordml" xmlns:w15="http://schemas.microsoft.com/office/word/2012/wordml" xmlns:w16cex="http://schemas.microsoft.com/office/word/2018/wordml/cex" xmlns:w16cid="http://schemas.microsoft.com/office/word/2016/wordml/cid" xmlns:w16="http://schemas.microsoft.com/office/word/2018/wordml" xmlns:w16sdtdh="http://schemas.microsoft.com/office/word/2020/wordml/sdtdatahash" xmlns:w16se="http://schemas.microsoft.com/office/word/2015/wordml/symex" xmlns:wpg="http://schemas.microsoft.com/office/word/2010/wordprocessingGroup" xmlns:wpi="http://schemas.microsoft.com/office/word/2010/wordprocessingInk" xmlns:wne="http://schemas.microsoft.com/office/word/2006/wordml" xmlns:wps="http://schemas.microsoft.com/office/word/2010/wordprocessingShape" mc:Ignorable="w14 w15 w16se w16cid w16 w16cex w16sdtdh wp14">
   <w15:person w15:author="Mick_Moignard">
     <w15:presenceInfo w15:providerId="None" w15:userId="Mick_Moignard"/>
   </w15:person>
@@ -12583,7 +12575,7 @@
 </file>
 
 <file path=word/styles.xml><?xml version="1.0" encoding="utf-8"?>
-<w:styles xmlns:mc="http://schemas.openxmlformats.org/markup-compatibility/2006" xmlns:r="http://schemas.openxmlformats.org/officeDocument/2006/relationships" xmlns:w="http://schemas.openxmlformats.org/wordprocessingml/2006/main" xmlns:w14="http://schemas.microsoft.com/office/word/2010/wordml" xmlns:w15="http://schemas.microsoft.com/office/word/2012/wordml" xmlns:w16cex="http://schemas.microsoft.com/office/word/2018/wordml/cex" xmlns:w16cid="http://schemas.microsoft.com/office/word/2016/wordml/cid" xmlns:w16="http://schemas.microsoft.com/office/word/2018/wordml" xmlns:w16se="http://schemas.microsoft.com/office/word/2015/wordml/symex" mc:Ignorable="w14 w15 w16se w16cid w16 w16cex">
+<w:styles xmlns:mc="http://schemas.openxmlformats.org/markup-compatibility/2006" xmlns:r="http://schemas.openxmlformats.org/officeDocument/2006/relationships" xmlns:w="http://schemas.openxmlformats.org/wordprocessingml/2006/main" xmlns:w14="http://schemas.microsoft.com/office/word/2010/wordml" xmlns:w15="http://schemas.microsoft.com/office/word/2012/wordml" xmlns:w16cex="http://schemas.microsoft.com/office/word/2018/wordml/cex" xmlns:w16cid="http://schemas.microsoft.com/office/word/2016/wordml/cid" xmlns:w16="http://schemas.microsoft.com/office/word/2018/wordml" xmlns:w16sdtdh="http://schemas.microsoft.com/office/word/2020/wordml/sdtdatahash" xmlns:w16se="http://schemas.microsoft.com/office/word/2015/wordml/symex" mc:Ignorable="w14 w15 w16se w16cid w16 w16cex w16sdtdh">
   <w:docDefaults>
     <w:rPrDefault>
       <w:rPr>
@@ -14759,7 +14751,7 @@
 
 <file path=customXml/item1.xml><?xml version="1.0" encoding="utf-8"?>
 <CoverPageProperties xmlns="http://schemas.microsoft.com/office/2006/coverPageProps">
-  <PublishDate>2021-03-22T00:00:00</PublishDate>
+  <PublishDate>2021-05-10T00:00:00</PublishDate>
   <Abstract/>
   <CompanyAddress/>
   <CompanyPhone/>

</xml_diff>